<commit_message>
fix hw8 hw9 files
</commit_message>
<xml_diff>
--- a/output/hw8/report.docx
+++ b/output/hw8/report.docx
@@ -31,8 +31,10 @@
           <w:rFonts w:ascii="Times New Roman" w:eastAsia="標楷體" w:hAnsi="Times New Roman" w:cs="Times New Roman" w:hint="eastAsia"/>
           <w:sz w:val="32"/>
         </w:rPr>
-        <w:t>6</w:t>
+        <w:t>8</w:t>
       </w:r>
+      <w:bookmarkStart w:id="1" w:name="_GoBack"/>
+      <w:bookmarkEnd w:id="1"/>
     </w:p>
     <w:p>
       <w:pPr>
@@ -2173,13 +2175,7 @@
     <w:p/>
     <w:p/>
     <w:p/>
-    <w:p>
-      <w:pPr>
-        <w:rPr>
-          <w:rFonts w:hint="eastAsia"/>
-        </w:rPr>
-      </w:pPr>
-    </w:p>
+    <w:p/>
     <w:p>
       <w:pPr>
         <w:pStyle w:val="a3"/>
@@ -2206,13 +2202,7 @@
         <w:rPr>
           <w:rFonts w:hint="eastAsia"/>
         </w:rPr>
-        <w:t xml:space="preserve"> 0.</w:t>
-      </w:r>
-      <w:r>
-        <w:rPr>
-          <w:rFonts w:hint="eastAsia"/>
-        </w:rPr>
-        <w:t>10</w:t>
+        <w:t xml:space="preserve"> 0.10</w:t>
       </w:r>
     </w:p>
     <w:tbl>
@@ -2321,13 +2311,7 @@
               <w:rPr>
                 <w:rFonts w:hint="eastAsia"/>
               </w:rPr>
-              <w:t>0.</w:t>
-            </w:r>
-            <w:r>
-              <w:rPr>
-                <w:rFonts w:hint="eastAsia"/>
-              </w:rPr>
-              <w:t>10</w:t>
+              <w:t>0.10</w:t>
             </w:r>
             <w:r>
               <w:t xml:space="preserve">, </w:t>
@@ -2886,8 +2870,6 @@
             <w:r>
               <w:t>-2.572</w:t>
             </w:r>
-            <w:bookmarkStart w:id="1" w:name="_GoBack"/>
-            <w:bookmarkEnd w:id="1"/>
           </w:p>
         </w:tc>
       </w:tr>

</xml_diff>